<commit_message>
Minor CLO changes to CS223, IS262
Changed 2 Course Learning Outcomes for clarity and uniformity.
</commit_message>
<xml_diff>
--- a/Classes/CS223/CS223 Course Learning Outcomes.docx
+++ b/Classes/CS223/CS223 Course Learning Outcomes.docx
@@ -331,7 +331,21 @@
         </w:numPr>
       </w:pPr>
       <w:r>
-        <w:t>Interpret logically and critically to solve problems</w:t>
+        <w:t>A</w:t>
+      </w:r>
+      <w:r>
+        <w:t xml:space="preserve">pply </w:t>
+      </w:r>
+      <w:r>
+        <w:t xml:space="preserve"> logical and critical</w:t>
+      </w:r>
+      <w:r>
+        <w:t xml:space="preserve"> thinking skills</w:t>
+      </w:r>
+      <w:bookmarkStart w:id="0" w:name="_GoBack"/>
+      <w:bookmarkEnd w:id="0"/>
+      <w:r>
+        <w:t xml:space="preserve"> to solve problems</w:t>
       </w:r>
       <w:r>
         <w:t>.</w:t>
@@ -378,8 +392,6 @@
       <w:r>
         <w:t>.</w:t>
       </w:r>
-      <w:bookmarkStart w:id="0" w:name="_GoBack"/>
-      <w:bookmarkEnd w:id="0"/>
     </w:p>
     <w:p/>
     <w:p/>

</xml_diff>